<commit_message>
Using action bar for word edit
</commit_message>
<xml_diff>
--- a/docs/Vdict4Android_Specification.docx
+++ b/docs/Vdict4Android_Specification.docx
@@ -1,6 +1,6 @@
 
 <file path=word/document.xml><?xml version="1.0" encoding="utf-8"?>
-<w:document xmlns:ve="http://schemas.openxmlformats.org/markup-compatibility/2006" xmlns:o="urn:schemas-microsoft-com:office:office" xmlns:r="http://schemas.openxmlformats.org/officeDocument/2006/relationships" xmlns:m="http://schemas.openxmlformats.org/officeDocument/2006/math" xmlns:v="urn:schemas-microsoft-com:vml" xmlns:wp="http://schemas.openxmlformats.org/drawingml/2006/wordprocessingDrawing" xmlns:w10="urn:schemas-microsoft-com:office:word" xmlns:w="http://schemas.openxmlformats.org/wordprocessingml/2006/main" xmlns:wne="http://schemas.microsoft.com/office/word/2006/wordml">
+<w:document xmlns:wpc="http://schemas.microsoft.com/office/word/2010/wordprocessingCanvas" xmlns:mc="http://schemas.openxmlformats.org/markup-compatibility/2006" xmlns:o="urn:schemas-microsoft-com:office:office" xmlns:r="http://schemas.openxmlformats.org/officeDocument/2006/relationships" xmlns:m="http://schemas.openxmlformats.org/officeDocument/2006/math" xmlns:v="urn:schemas-microsoft-com:vml" xmlns:wp14="http://schemas.microsoft.com/office/word/2010/wordprocessingDrawing" xmlns:wp="http://schemas.openxmlformats.org/drawingml/2006/wordprocessingDrawing" xmlns:w10="urn:schemas-microsoft-com:office:word" xmlns:w="http://schemas.openxmlformats.org/wordprocessingml/2006/main" xmlns:w14="http://schemas.microsoft.com/office/word/2010/wordml" xmlns:wpg="http://schemas.microsoft.com/office/word/2010/wordprocessingGroup" xmlns:wpi="http://schemas.microsoft.com/office/word/2010/wordprocessingInk" xmlns:wne="http://schemas.microsoft.com/office/word/2006/wordml" xmlns:wps="http://schemas.microsoft.com/office/word/2010/wordprocessingShape" mc:Ignorable="w14 wp14">
   <w:body>
     <w:p>
       <w:pPr>
@@ -81,7 +81,25 @@
           <w:szCs w:val="24"/>
         </w:rPr>
         <w:lastRenderedPageBreak/>
-        <w:t>This is specification for data and function used in VDict on Android.</w:t>
+        <w:t xml:space="preserve">This is specification for data and function used in </w:t>
+      </w:r>
+      <w:proofErr w:type="spellStart"/>
+      <w:r>
+        <w:rPr>
+          <w:rFonts w:ascii="Tahoma" w:hAnsi="Tahoma" w:cs="Tahoma"/>
+          <w:sz w:val="24"/>
+          <w:szCs w:val="24"/>
+        </w:rPr>
+        <w:t>VDict</w:t>
+      </w:r>
+      <w:proofErr w:type="spellEnd"/>
+      <w:r>
+        <w:rPr>
+          <w:rFonts w:ascii="Tahoma" w:hAnsi="Tahoma" w:cs="Tahoma"/>
+          <w:sz w:val="24"/>
+          <w:szCs w:val="24"/>
+        </w:rPr>
+        <w:t xml:space="preserve"> on Android.</w:t>
       </w:r>
     </w:p>
     <w:p>
@@ -149,7 +167,25 @@
           <w:sz w:val="24"/>
           <w:szCs w:val="24"/>
         </w:rPr>
-        <w:t>Indexes are saved in vdict.idx file on internal storage. Each entry consists of word address, the word itself</w:t>
+        <w:t xml:space="preserve">Indexes are saved in </w:t>
+      </w:r>
+      <w:proofErr w:type="spellStart"/>
+      <w:r>
+        <w:rPr>
+          <w:rFonts w:ascii="Tahoma" w:hAnsi="Tahoma" w:cs="Tahoma"/>
+          <w:sz w:val="24"/>
+          <w:szCs w:val="24"/>
+        </w:rPr>
+        <w:t>vdict.idx</w:t>
+      </w:r>
+      <w:proofErr w:type="spellEnd"/>
+      <w:r>
+        <w:rPr>
+          <w:rFonts w:ascii="Tahoma" w:hAnsi="Tahoma" w:cs="Tahoma"/>
+          <w:sz w:val="24"/>
+          <w:szCs w:val="24"/>
+        </w:rPr>
+        <w:t xml:space="preserve"> file on internal storage. Each entry consists of word address, the word itself</w:t>
       </w:r>
       <w:r>
         <w:rPr>
@@ -165,7 +201,25 @@
           <w:sz w:val="24"/>
           <w:szCs w:val="24"/>
         </w:rPr>
-        <w:t xml:space="preserve"> and the hashcode of</w:t>
+        <w:t xml:space="preserve"> and the </w:t>
+      </w:r>
+      <w:proofErr w:type="spellStart"/>
+      <w:r>
+        <w:rPr>
+          <w:rFonts w:ascii="Tahoma" w:hAnsi="Tahoma" w:cs="Tahoma"/>
+          <w:sz w:val="24"/>
+          <w:szCs w:val="24"/>
+        </w:rPr>
+        <w:t>hashcode</w:t>
+      </w:r>
+      <w:proofErr w:type="spellEnd"/>
+      <w:r>
+        <w:rPr>
+          <w:rFonts w:ascii="Tahoma" w:hAnsi="Tahoma" w:cs="Tahoma"/>
+          <w:sz w:val="24"/>
+          <w:szCs w:val="24"/>
+        </w:rPr>
+        <w:t xml:space="preserve"> of</w:t>
       </w:r>
       <w:r>
         <w:rPr>
@@ -183,6 +237,94 @@
         </w:rPr>
         <w:t xml:space="preserve"> word.</w:t>
       </w:r>
+    </w:p>
+    <w:p>
+      <w:pPr>
+        <w:rPr>
+          <w:rFonts w:ascii="Tahoma" w:hAnsi="Tahoma" w:cs="Tahoma"/>
+          <w:b/>
+          <w:sz w:val="24"/>
+          <w:szCs w:val="24"/>
+        </w:rPr>
+      </w:pPr>
+      <w:r>
+        <w:rPr>
+          <w:rFonts w:ascii="Tahoma" w:hAnsi="Tahoma" w:cs="Tahoma"/>
+          <w:b/>
+          <w:sz w:val="24"/>
+          <w:szCs w:val="24"/>
+        </w:rPr>
+        <w:t>Libraries used for HTTP TRANSPORT AND JSON</w:t>
+      </w:r>
+    </w:p>
+    <w:p>
+      <w:pPr>
+        <w:rPr>
+          <w:rFonts w:ascii="Tahoma" w:hAnsi="Tahoma" w:cs="Tahoma"/>
+          <w:sz w:val="24"/>
+          <w:szCs w:val="24"/>
+        </w:rPr>
+      </w:pPr>
+      <w:r>
+        <w:rPr>
+          <w:rFonts w:ascii="Tahoma" w:hAnsi="Tahoma" w:cs="Tahoma"/>
+          <w:noProof/>
+          <w:sz w:val="24"/>
+          <w:szCs w:val="24"/>
+        </w:rPr>
+        <w:drawing>
+          <wp:inline distT="0" distB="0" distL="0" distR="0">
+            <wp:extent cx="2190750" cy="1571625"/>
+            <wp:effectExtent l="19050" t="19050" r="0" b="9525"/>
+            <wp:docPr id="1" name="Picture 1"/>
+            <wp:cNvGraphicFramePr>
+              <a:graphicFrameLocks xmlns:a="http://schemas.openxmlformats.org/drawingml/2006/main" noChangeAspect="1"/>
+            </wp:cNvGraphicFramePr>
+            <a:graphic xmlns:a="http://schemas.openxmlformats.org/drawingml/2006/main">
+              <a:graphicData uri="http://schemas.openxmlformats.org/drawingml/2006/picture">
+                <pic:pic xmlns:pic="http://schemas.openxmlformats.org/drawingml/2006/picture">
+                  <pic:nvPicPr>
+                    <pic:cNvPr id="0" name="Picture 1"/>
+                    <pic:cNvPicPr>
+                      <a:picLocks noChangeAspect="1" noChangeArrowheads="1"/>
+                    </pic:cNvPicPr>
+                  </pic:nvPicPr>
+                  <pic:blipFill>
+                    <a:blip r:embed="rId5">
+                      <a:extLst>
+                        <a:ext uri="{28A0092B-C50C-407E-A947-70E740481C1C}">
+                          <a14:useLocalDpi xmlns:a14="http://schemas.microsoft.com/office/drawing/2010/main" val="0"/>
+                        </a:ext>
+                      </a:extLst>
+                    </a:blip>
+                    <a:srcRect/>
+                    <a:stretch>
+                      <a:fillRect/>
+                    </a:stretch>
+                  </pic:blipFill>
+                  <pic:spPr bwMode="auto">
+                    <a:xfrm>
+                      <a:off x="0" y="0"/>
+                      <a:ext cx="2190750" cy="1571625"/>
+                    </a:xfrm>
+                    <a:prstGeom prst="rect">
+                      <a:avLst/>
+                    </a:prstGeom>
+                    <a:noFill/>
+                    <a:ln>
+                      <a:solidFill>
+                        <a:schemeClr val="accent1"/>
+                      </a:solidFill>
+                    </a:ln>
+                  </pic:spPr>
+                </pic:pic>
+              </a:graphicData>
+            </a:graphic>
+          </wp:inline>
+        </w:drawing>
+      </w:r>
+      <w:bookmarkStart w:id="0" w:name="_GoBack"/>
+      <w:bookmarkEnd w:id="0"/>
     </w:p>
     <w:p>
       <w:pPr>
@@ -204,7 +346,7 @@
 </file>
 
 <file path=word/styles.xml><?xml version="1.0" encoding="utf-8"?>
-<w:styles xmlns:r="http://schemas.openxmlformats.org/officeDocument/2006/relationships" xmlns:w="http://schemas.openxmlformats.org/wordprocessingml/2006/main">
+<w:styles xmlns:mc="http://schemas.openxmlformats.org/markup-compatibility/2006" xmlns:r="http://schemas.openxmlformats.org/officeDocument/2006/relationships" xmlns:w="http://schemas.openxmlformats.org/wordprocessingml/2006/main" xmlns:w14="http://schemas.microsoft.com/office/word/2010/wordml" mc:Ignorable="w14">
   <w:docDefaults>
     <w:rPrDefault>
       <w:rPr>
@@ -375,7 +517,226 @@
     <w:uiPriority w:val="99"/>
     <w:semiHidden/>
     <w:unhideWhenUsed/>
+    <w:tblPr>
+      <w:tblInd w:w="0" w:type="dxa"/>
+      <w:tblCellMar>
+        <w:top w:w="0" w:type="dxa"/>
+        <w:left w:w="108" w:type="dxa"/>
+        <w:bottom w:w="0" w:type="dxa"/>
+        <w:right w:w="108" w:type="dxa"/>
+      </w:tblCellMar>
+    </w:tblPr>
+  </w:style>
+  <w:style w:type="numbering" w:default="1" w:styleId="NoList">
+    <w:name w:val="No List"/>
+    <w:uiPriority w:val="99"/>
+    <w:semiHidden/>
+    <w:unhideWhenUsed/>
+  </w:style>
+  <w:style w:type="paragraph" w:styleId="BalloonText">
+    <w:name w:val="Balloon Text"/>
+    <w:basedOn w:val="Normal"/>
+    <w:link w:val="BalloonTextChar"/>
+    <w:uiPriority w:val="99"/>
+    <w:semiHidden/>
+    <w:unhideWhenUsed/>
+    <w:rsid w:val="002C6B18"/>
+    <w:pPr>
+      <w:spacing w:after="0" w:line="240" w:lineRule="auto"/>
+    </w:pPr>
+    <w:rPr>
+      <w:rFonts w:ascii="Tahoma" w:hAnsi="Tahoma" w:cs="Tahoma"/>
+      <w:sz w:val="16"/>
+      <w:szCs w:val="16"/>
+    </w:rPr>
+  </w:style>
+  <w:style w:type="character" w:customStyle="1" w:styleId="BalloonTextChar">
+    <w:name w:val="Balloon Text Char"/>
+    <w:basedOn w:val="DefaultParagraphFont"/>
+    <w:link w:val="BalloonText"/>
+    <w:uiPriority w:val="99"/>
+    <w:semiHidden/>
+    <w:rsid w:val="002C6B18"/>
+    <w:rPr>
+      <w:rFonts w:ascii="Tahoma" w:hAnsi="Tahoma" w:cs="Tahoma"/>
+      <w:sz w:val="16"/>
+      <w:szCs w:val="16"/>
+    </w:rPr>
+  </w:style>
+</w:styles>
+</file>
+
+<file path=word/stylesWithEffects.xml><?xml version="1.0" encoding="utf-8"?>
+<w:styles xmlns:wpc="http://schemas.microsoft.com/office/word/2010/wordprocessingCanvas" xmlns:mc="http://schemas.openxmlformats.org/markup-compatibility/2006" xmlns:o="urn:schemas-microsoft-com:office:office" xmlns:r="http://schemas.openxmlformats.org/officeDocument/2006/relationships" xmlns:m="http://schemas.openxmlformats.org/officeDocument/2006/math" xmlns:v="urn:schemas-microsoft-com:vml" xmlns:wp14="http://schemas.microsoft.com/office/word/2010/wordprocessingDrawing" xmlns:wp="http://schemas.openxmlformats.org/drawingml/2006/wordprocessingDrawing" xmlns:w10="urn:schemas-microsoft-com:office:word" xmlns:w="http://schemas.openxmlformats.org/wordprocessingml/2006/main" xmlns:w14="http://schemas.microsoft.com/office/word/2010/wordml" xmlns:wpg="http://schemas.microsoft.com/office/word/2010/wordprocessingGroup" xmlns:wpi="http://schemas.microsoft.com/office/word/2010/wordprocessingInk" xmlns:wne="http://schemas.microsoft.com/office/word/2006/wordml" xmlns:wps="http://schemas.microsoft.com/office/word/2010/wordprocessingShape" mc:Ignorable="w14 wp14">
+  <w:docDefaults>
+    <w:rPrDefault>
+      <w:rPr>
+        <w:rFonts w:asciiTheme="minorHAnsi" w:eastAsiaTheme="minorEastAsia" w:hAnsiTheme="minorHAnsi" w:cstheme="minorBidi"/>
+        <w:sz w:val="22"/>
+        <w:szCs w:val="22"/>
+        <w:lang w:val="en-US" w:eastAsia="en-US" w:bidi="ar-SA"/>
+      </w:rPr>
+    </w:rPrDefault>
+    <w:pPrDefault>
+      <w:pPr>
+        <w:spacing w:after="200" w:line="276" w:lineRule="auto"/>
+      </w:pPr>
+    </w:pPrDefault>
+  </w:docDefaults>
+  <w:latentStyles w:defLockedState="0" w:defUIPriority="99" w:defSemiHidden="1" w:defUnhideWhenUsed="1" w:defQFormat="0" w:count="267">
+    <w:lsdException w:name="Normal" w:semiHidden="0" w:uiPriority="0" w:unhideWhenUsed="0" w:qFormat="1"/>
+    <w:lsdException w:name="heading 1" w:semiHidden="0" w:uiPriority="9" w:unhideWhenUsed="0" w:qFormat="1"/>
+    <w:lsdException w:name="heading 2" w:uiPriority="9" w:qFormat="1"/>
+    <w:lsdException w:name="heading 3" w:uiPriority="9" w:qFormat="1"/>
+    <w:lsdException w:name="heading 4" w:uiPriority="9" w:qFormat="1"/>
+    <w:lsdException w:name="heading 5" w:uiPriority="9" w:qFormat="1"/>
+    <w:lsdException w:name="heading 6" w:uiPriority="9" w:qFormat="1"/>
+    <w:lsdException w:name="heading 7" w:uiPriority="9" w:qFormat="1"/>
+    <w:lsdException w:name="heading 8" w:uiPriority="9" w:qFormat="1"/>
+    <w:lsdException w:name="heading 9" w:uiPriority="9" w:qFormat="1"/>
+    <w:lsdException w:name="toc 1" w:uiPriority="39"/>
+    <w:lsdException w:name="toc 2" w:uiPriority="39"/>
+    <w:lsdException w:name="toc 3" w:uiPriority="39"/>
+    <w:lsdException w:name="toc 4" w:uiPriority="39"/>
+    <w:lsdException w:name="toc 5" w:uiPriority="39"/>
+    <w:lsdException w:name="toc 6" w:uiPriority="39"/>
+    <w:lsdException w:name="toc 7" w:uiPriority="39"/>
+    <w:lsdException w:name="toc 8" w:uiPriority="39"/>
+    <w:lsdException w:name="toc 9" w:uiPriority="39"/>
+    <w:lsdException w:name="caption" w:uiPriority="35" w:qFormat="1"/>
+    <w:lsdException w:name="Title" w:semiHidden="0" w:uiPriority="10" w:unhideWhenUsed="0" w:qFormat="1"/>
+    <w:lsdException w:name="Default Paragraph Font" w:uiPriority="1"/>
+    <w:lsdException w:name="Subtitle" w:semiHidden="0" w:uiPriority="11" w:unhideWhenUsed="0" w:qFormat="1"/>
+    <w:lsdException w:name="Strong" w:semiHidden="0" w:uiPriority="22" w:unhideWhenUsed="0" w:qFormat="1"/>
+    <w:lsdException w:name="Emphasis" w:semiHidden="0" w:uiPriority="20" w:unhideWhenUsed="0" w:qFormat="1"/>
+    <w:lsdException w:name="Table Grid" w:semiHidden="0" w:uiPriority="59" w:unhideWhenUsed="0"/>
+    <w:lsdException w:name="Placeholder Text" w:unhideWhenUsed="0"/>
+    <w:lsdException w:name="No Spacing" w:semiHidden="0" w:uiPriority="1" w:unhideWhenUsed="0" w:qFormat="1"/>
+    <w:lsdException w:name="Light Shading" w:semiHidden="0" w:uiPriority="60" w:unhideWhenUsed="0"/>
+    <w:lsdException w:name="Light List" w:semiHidden="0" w:uiPriority="61" w:unhideWhenUsed="0"/>
+    <w:lsdException w:name="Light Grid" w:semiHidden="0" w:uiPriority="62" w:unhideWhenUsed="0"/>
+    <w:lsdException w:name="Medium Shading 1" w:semiHidden="0" w:uiPriority="63" w:unhideWhenUsed="0"/>
+    <w:lsdException w:name="Medium Shading 2" w:semiHidden="0" w:uiPriority="64" w:unhideWhenUsed="0"/>
+    <w:lsdException w:name="Medium List 1" w:semiHidden="0" w:uiPriority="65" w:unhideWhenUsed="0"/>
+    <w:lsdException w:name="Medium List 2" w:semiHidden="0" w:uiPriority="66" w:unhideWhenUsed="0"/>
+    <w:lsdException w:name="Medium Grid 1" w:semiHidden="0" w:uiPriority="67" w:unhideWhenUsed="0"/>
+    <w:lsdException w:name="Medium Grid 2" w:semiHidden="0" w:uiPriority="68" w:unhideWhenUsed="0"/>
+    <w:lsdException w:name="Medium Grid 3" w:semiHidden="0" w:uiPriority="69" w:unhideWhenUsed="0"/>
+    <w:lsdException w:name="Dark List" w:semiHidden="0" w:uiPriority="70" w:unhideWhenUsed="0"/>
+    <w:lsdException w:name="Colorful Shading" w:semiHidden="0" w:uiPriority="71" w:unhideWhenUsed="0"/>
+    <w:lsdException w:name="Colorful List" w:semiHidden="0" w:uiPriority="72" w:unhideWhenUsed="0"/>
+    <w:lsdException w:name="Colorful Grid" w:semiHidden="0" w:uiPriority="73" w:unhideWhenUsed="0"/>
+    <w:lsdException w:name="Light Shading Accent 1" w:semiHidden="0" w:uiPriority="60" w:unhideWhenUsed="0"/>
+    <w:lsdException w:name="Light List Accent 1" w:semiHidden="0" w:uiPriority="61" w:unhideWhenUsed="0"/>
+    <w:lsdException w:name="Light Grid Accent 1" w:semiHidden="0" w:uiPriority="62" w:unhideWhenUsed="0"/>
+    <w:lsdException w:name="Medium Shading 1 Accent 1" w:semiHidden="0" w:uiPriority="63" w:unhideWhenUsed="0"/>
+    <w:lsdException w:name="Medium Shading 2 Accent 1" w:semiHidden="0" w:uiPriority="64" w:unhideWhenUsed="0"/>
+    <w:lsdException w:name="Medium List 1 Accent 1" w:semiHidden="0" w:uiPriority="65" w:unhideWhenUsed="0"/>
+    <w:lsdException w:name="Revision" w:unhideWhenUsed="0"/>
+    <w:lsdException w:name="List Paragraph" w:semiHidden="0" w:uiPriority="34" w:unhideWhenUsed="0" w:qFormat="1"/>
+    <w:lsdException w:name="Quote" w:semiHidden="0" w:uiPriority="29" w:unhideWhenUsed="0" w:qFormat="1"/>
+    <w:lsdException w:name="Intense Quote" w:semiHidden="0" w:uiPriority="30" w:unhideWhenUsed="0" w:qFormat="1"/>
+    <w:lsdException w:name="Medium List 2 Accent 1" w:semiHidden="0" w:uiPriority="66" w:unhideWhenUsed="0"/>
+    <w:lsdException w:name="Medium Grid 1 Accent 1" w:semiHidden="0" w:uiPriority="67" w:unhideWhenUsed="0"/>
+    <w:lsdException w:name="Medium Grid 2 Accent 1" w:semiHidden="0" w:uiPriority="68" w:unhideWhenUsed="0"/>
+    <w:lsdException w:name="Medium Grid 3 Accent 1" w:semiHidden="0" w:uiPriority="69" w:unhideWhenUsed="0"/>
+    <w:lsdException w:name="Dark List Accent 1" w:semiHidden="0" w:uiPriority="70" w:unhideWhenUsed="0"/>
+    <w:lsdException w:name="Colorful Shading Accent 1" w:semiHidden="0" w:uiPriority="71" w:unhideWhenUsed="0"/>
+    <w:lsdException w:name="Colorful List Accent 1" w:semiHidden="0" w:uiPriority="72" w:unhideWhenUsed="0"/>
+    <w:lsdException w:name="Colorful Grid Accent 1" w:semiHidden="0" w:uiPriority="73" w:unhideWhenUsed="0"/>
+    <w:lsdException w:name="Light Shading Accent 2" w:semiHidden="0" w:uiPriority="60" w:unhideWhenUsed="0"/>
+    <w:lsdException w:name="Light List Accent 2" w:semiHidden="0" w:uiPriority="61" w:unhideWhenUsed="0"/>
+    <w:lsdException w:name="Light Grid Accent 2" w:semiHidden="0" w:uiPriority="62" w:unhideWhenUsed="0"/>
+    <w:lsdException w:name="Medium Shading 1 Accent 2" w:semiHidden="0" w:uiPriority="63" w:unhideWhenUsed="0"/>
+    <w:lsdException w:name="Medium Shading 2 Accent 2" w:semiHidden="0" w:uiPriority="64" w:unhideWhenUsed="0"/>
+    <w:lsdException w:name="Medium List 1 Accent 2" w:semiHidden="0" w:uiPriority="65" w:unhideWhenUsed="0"/>
+    <w:lsdException w:name="Medium List 2 Accent 2" w:semiHidden="0" w:uiPriority="66" w:unhideWhenUsed="0"/>
+    <w:lsdException w:name="Medium Grid 1 Accent 2" w:semiHidden="0" w:uiPriority="67" w:unhideWhenUsed="0"/>
+    <w:lsdException w:name="Medium Grid 2 Accent 2" w:semiHidden="0" w:uiPriority="68" w:unhideWhenUsed="0"/>
+    <w:lsdException w:name="Medium Grid 3 Accent 2" w:semiHidden="0" w:uiPriority="69" w:unhideWhenUsed="0"/>
+    <w:lsdException w:name="Dark List Accent 2" w:semiHidden="0" w:uiPriority="70" w:unhideWhenUsed="0"/>
+    <w:lsdException w:name="Colorful Shading Accent 2" w:semiHidden="0" w:uiPriority="71" w:unhideWhenUsed="0"/>
+    <w:lsdException w:name="Colorful List Accent 2" w:semiHidden="0" w:uiPriority="72" w:unhideWhenUsed="0"/>
+    <w:lsdException w:name="Colorful Grid Accent 2" w:semiHidden="0" w:uiPriority="73" w:unhideWhenUsed="0"/>
+    <w:lsdException w:name="Light Shading Accent 3" w:semiHidden="0" w:uiPriority="60" w:unhideWhenUsed="0"/>
+    <w:lsdException w:name="Light List Accent 3" w:semiHidden="0" w:uiPriority="61" w:unhideWhenUsed="0"/>
+    <w:lsdException w:name="Light Grid Accent 3" w:semiHidden="0" w:uiPriority="62" w:unhideWhenUsed="0"/>
+    <w:lsdException w:name="Medium Shading 1 Accent 3" w:semiHidden="0" w:uiPriority="63" w:unhideWhenUsed="0"/>
+    <w:lsdException w:name="Medium Shading 2 Accent 3" w:semiHidden="0" w:uiPriority="64" w:unhideWhenUsed="0"/>
+    <w:lsdException w:name="Medium List 1 Accent 3" w:semiHidden="0" w:uiPriority="65" w:unhideWhenUsed="0"/>
+    <w:lsdException w:name="Medium List 2 Accent 3" w:semiHidden="0" w:uiPriority="66" w:unhideWhenUsed="0"/>
+    <w:lsdException w:name="Medium Grid 1 Accent 3" w:semiHidden="0" w:uiPriority="67" w:unhideWhenUsed="0"/>
+    <w:lsdException w:name="Medium Grid 2 Accent 3" w:semiHidden="0" w:uiPriority="68" w:unhideWhenUsed="0"/>
+    <w:lsdException w:name="Medium Grid 3 Accent 3" w:semiHidden="0" w:uiPriority="69" w:unhideWhenUsed="0"/>
+    <w:lsdException w:name="Dark List Accent 3" w:semiHidden="0" w:uiPriority="70" w:unhideWhenUsed="0"/>
+    <w:lsdException w:name="Colorful Shading Accent 3" w:semiHidden="0" w:uiPriority="71" w:unhideWhenUsed="0"/>
+    <w:lsdException w:name="Colorful List Accent 3" w:semiHidden="0" w:uiPriority="72" w:unhideWhenUsed="0"/>
+    <w:lsdException w:name="Colorful Grid Accent 3" w:semiHidden="0" w:uiPriority="73" w:unhideWhenUsed="0"/>
+    <w:lsdException w:name="Light Shading Accent 4" w:semiHidden="0" w:uiPriority="60" w:unhideWhenUsed="0"/>
+    <w:lsdException w:name="Light List Accent 4" w:semiHidden="0" w:uiPriority="61" w:unhideWhenUsed="0"/>
+    <w:lsdException w:name="Light Grid Accent 4" w:semiHidden="0" w:uiPriority="62" w:unhideWhenUsed="0"/>
+    <w:lsdException w:name="Medium Shading 1 Accent 4" w:semiHidden="0" w:uiPriority="63" w:unhideWhenUsed="0"/>
+    <w:lsdException w:name="Medium Shading 2 Accent 4" w:semiHidden="0" w:uiPriority="64" w:unhideWhenUsed="0"/>
+    <w:lsdException w:name="Medium List 1 Accent 4" w:semiHidden="0" w:uiPriority="65" w:unhideWhenUsed="0"/>
+    <w:lsdException w:name="Medium List 2 Accent 4" w:semiHidden="0" w:uiPriority="66" w:unhideWhenUsed="0"/>
+    <w:lsdException w:name="Medium Grid 1 Accent 4" w:semiHidden="0" w:uiPriority="67" w:unhideWhenUsed="0"/>
+    <w:lsdException w:name="Medium Grid 2 Accent 4" w:semiHidden="0" w:uiPriority="68" w:unhideWhenUsed="0"/>
+    <w:lsdException w:name="Medium Grid 3 Accent 4" w:semiHidden="0" w:uiPriority="69" w:unhideWhenUsed="0"/>
+    <w:lsdException w:name="Dark List Accent 4" w:semiHidden="0" w:uiPriority="70" w:unhideWhenUsed="0"/>
+    <w:lsdException w:name="Colorful Shading Accent 4" w:semiHidden="0" w:uiPriority="71" w:unhideWhenUsed="0"/>
+    <w:lsdException w:name="Colorful List Accent 4" w:semiHidden="0" w:uiPriority="72" w:unhideWhenUsed="0"/>
+    <w:lsdException w:name="Colorful Grid Accent 4" w:semiHidden="0" w:uiPriority="73" w:unhideWhenUsed="0"/>
+    <w:lsdException w:name="Light Shading Accent 5" w:semiHidden="0" w:uiPriority="60" w:unhideWhenUsed="0"/>
+    <w:lsdException w:name="Light List Accent 5" w:semiHidden="0" w:uiPriority="61" w:unhideWhenUsed="0"/>
+    <w:lsdException w:name="Light Grid Accent 5" w:semiHidden="0" w:uiPriority="62" w:unhideWhenUsed="0"/>
+    <w:lsdException w:name="Medium Shading 1 Accent 5" w:semiHidden="0" w:uiPriority="63" w:unhideWhenUsed="0"/>
+    <w:lsdException w:name="Medium Shading 2 Accent 5" w:semiHidden="0" w:uiPriority="64" w:unhideWhenUsed="0"/>
+    <w:lsdException w:name="Medium List 1 Accent 5" w:semiHidden="0" w:uiPriority="65" w:unhideWhenUsed="0"/>
+    <w:lsdException w:name="Medium List 2 Accent 5" w:semiHidden="0" w:uiPriority="66" w:unhideWhenUsed="0"/>
+    <w:lsdException w:name="Medium Grid 1 Accent 5" w:semiHidden="0" w:uiPriority="67" w:unhideWhenUsed="0"/>
+    <w:lsdException w:name="Medium Grid 2 Accent 5" w:semiHidden="0" w:uiPriority="68" w:unhideWhenUsed="0"/>
+    <w:lsdException w:name="Medium Grid 3 Accent 5" w:semiHidden="0" w:uiPriority="69" w:unhideWhenUsed="0"/>
+    <w:lsdException w:name="Dark List Accent 5" w:semiHidden="0" w:uiPriority="70" w:unhideWhenUsed="0"/>
+    <w:lsdException w:name="Colorful Shading Accent 5" w:semiHidden="0" w:uiPriority="71" w:unhideWhenUsed="0"/>
+    <w:lsdException w:name="Colorful List Accent 5" w:semiHidden="0" w:uiPriority="72" w:unhideWhenUsed="0"/>
+    <w:lsdException w:name="Colorful Grid Accent 5" w:semiHidden="0" w:uiPriority="73" w:unhideWhenUsed="0"/>
+    <w:lsdException w:name="Light Shading Accent 6" w:semiHidden="0" w:uiPriority="60" w:unhideWhenUsed="0"/>
+    <w:lsdException w:name="Light List Accent 6" w:semiHidden="0" w:uiPriority="61" w:unhideWhenUsed="0"/>
+    <w:lsdException w:name="Light Grid Accent 6" w:semiHidden="0" w:uiPriority="62" w:unhideWhenUsed="0"/>
+    <w:lsdException w:name="Medium Shading 1 Accent 6" w:semiHidden="0" w:uiPriority="63" w:unhideWhenUsed="0"/>
+    <w:lsdException w:name="Medium Shading 2 Accent 6" w:semiHidden="0" w:uiPriority="64" w:unhideWhenUsed="0"/>
+    <w:lsdException w:name="Medium List 1 Accent 6" w:semiHidden="0" w:uiPriority="65" w:unhideWhenUsed="0"/>
+    <w:lsdException w:name="Medium List 2 Accent 6" w:semiHidden="0" w:uiPriority="66" w:unhideWhenUsed="0"/>
+    <w:lsdException w:name="Medium Grid 1 Accent 6" w:semiHidden="0" w:uiPriority="67" w:unhideWhenUsed="0"/>
+    <w:lsdException w:name="Medium Grid 2 Accent 6" w:semiHidden="0" w:uiPriority="68" w:unhideWhenUsed="0"/>
+    <w:lsdException w:name="Medium Grid 3 Accent 6" w:semiHidden="0" w:uiPriority="69" w:unhideWhenUsed="0"/>
+    <w:lsdException w:name="Dark List Accent 6" w:semiHidden="0" w:uiPriority="70" w:unhideWhenUsed="0"/>
+    <w:lsdException w:name="Colorful Shading Accent 6" w:semiHidden="0" w:uiPriority="71" w:unhideWhenUsed="0"/>
+    <w:lsdException w:name="Colorful List Accent 6" w:semiHidden="0" w:uiPriority="72" w:unhideWhenUsed="0"/>
+    <w:lsdException w:name="Colorful Grid Accent 6" w:semiHidden="0" w:uiPriority="73" w:unhideWhenUsed="0"/>
+    <w:lsdException w:name="Subtle Emphasis" w:semiHidden="0" w:uiPriority="19" w:unhideWhenUsed="0" w:qFormat="1"/>
+    <w:lsdException w:name="Intense Emphasis" w:semiHidden="0" w:uiPriority="21" w:unhideWhenUsed="0" w:qFormat="1"/>
+    <w:lsdException w:name="Subtle Reference" w:semiHidden="0" w:uiPriority="31" w:unhideWhenUsed="0" w:qFormat="1"/>
+    <w:lsdException w:name="Intense Reference" w:semiHidden="0" w:uiPriority="32" w:unhideWhenUsed="0" w:qFormat="1"/>
+    <w:lsdException w:name="Book Title" w:semiHidden="0" w:uiPriority="33" w:unhideWhenUsed="0" w:qFormat="1"/>
+    <w:lsdException w:name="Bibliography" w:uiPriority="37"/>
+    <w:lsdException w:name="TOC Heading" w:uiPriority="39" w:qFormat="1"/>
+  </w:latentStyles>
+  <w:style w:type="paragraph" w:default="1" w:styleId="Normal">
+    <w:name w:val="Normal"/>
     <w:qFormat/>
+  </w:style>
+  <w:style w:type="character" w:default="1" w:styleId="DefaultParagraphFont">
+    <w:name w:val="Default Paragraph Font"/>
+    <w:uiPriority w:val="1"/>
+    <w:semiHidden/>
+    <w:unhideWhenUsed/>
+  </w:style>
+  <w:style w:type="table" w:default="1" w:styleId="TableNormal">
+    <w:name w:val="Normal Table"/>
+    <w:uiPriority w:val="99"/>
+    <w:semiHidden/>
+    <w:unhideWhenUsed/>
     <w:tblPr>
       <w:tblInd w:w="0" w:type="dxa"/>
       <w:tblCellMar>

</xml_diff>